<commit_message>
update hw3 final version
</commit_message>
<xml_diff>
--- a/hw3/HW 3.docx
+++ b/hw3/HW 3.docx
@@ -889,43 +889,29 @@
           <w:bCs/>
           <w:lang w:val="en-US"/>
         </w:rPr>
-        <w:t>findDocID</w:t>
-      </w:r>
-      <w:proofErr w:type="spellEnd"/>
-      <w:r>
-        <w:rPr>
-          <w:lang w:val="en-US"/>
-        </w:rPr>
-        <w:t xml:space="preserve">: find whether </w:t>
-      </w:r>
-      <w:proofErr w:type="spellStart"/>
-      <w:r>
-        <w:rPr>
-          <w:lang w:val="en-US"/>
-        </w:rPr>
-        <w:t>docID</w:t>
-      </w:r>
-      <w:proofErr w:type="spellEnd"/>
-      <w:r>
-        <w:rPr>
-          <w:lang w:val="en-US"/>
-        </w:rPr>
-        <w:t xml:space="preserve"> in a term</w:t>
-      </w:r>
-      <w:r>
-        <w:rPr>
-          <w:lang w:val="en-US"/>
-        </w:rPr>
-        <w:t xml:space="preserve">’s Inverted Index. Called by function </w:t>
-      </w:r>
-      <w:proofErr w:type="spellStart"/>
-      <w:r>
-        <w:rPr>
-          <w:lang w:val="en-US"/>
-        </w:rPr>
-        <w:t>updateScoreHash</w:t>
-      </w:r>
-      <w:proofErr w:type="spellEnd"/>
+        <w:t>f</w:t>
+      </w:r>
+      <w:r>
+        <w:rPr>
+          <w:b/>
+          <w:bCs/>
+          <w:lang w:val="en-US"/>
+        </w:rPr>
+        <w:t>indSnippets</w:t>
+      </w:r>
+      <w:proofErr w:type="spellEnd"/>
+      <w:r>
+        <w:rPr>
+          <w:lang w:val="en-US"/>
+        </w:rPr>
+        <w:t>: find snippets of results in result list</w:t>
+      </w:r>
+      <w:r>
+        <w:rPr>
+          <w:lang w:val="en-US"/>
+        </w:rPr>
+        <w:t xml:space="preserve"> using document table</w:t>
+      </w:r>
       <w:r>
         <w:rPr>
           <w:lang w:val="en-US"/>
@@ -2036,35 +2022,6 @@
           <w:lang w:val="en-US"/>
         </w:rPr>
       </w:pPr>
-      <w:proofErr w:type="spellStart"/>
-      <w:r>
-        <w:rPr>
-          <w:b/>
-          <w:bCs/>
-          <w:lang w:val="en-US"/>
-        </w:rPr>
-        <w:lastRenderedPageBreak/>
-        <w:t>FindSnippets</w:t>
-      </w:r>
-      <w:proofErr w:type="spellEnd"/>
-      <w:r>
-        <w:rPr>
-          <w:lang w:val="en-US"/>
-        </w:rPr>
-        <w:t>: find snippets of results in result list.</w:t>
-      </w:r>
-    </w:p>
-    <w:p>
-      <w:pPr>
-        <w:pStyle w:val="ListParagraph"/>
-        <w:numPr>
-          <w:ilvl w:val="0"/>
-          <w:numId w:val="1"/>
-        </w:numPr>
-        <w:rPr>
-          <w:lang w:val="en-US"/>
-        </w:rPr>
-      </w:pPr>
       <w:r>
         <w:rPr>
           <w:b/>
@@ -2200,7 +2157,19 @@
         <w:rPr>
           <w:lang w:val="en-US"/>
         </w:rPr>
-        <w:t>document size), number of distinct words, URL.</w:t>
+        <w:t>document size), number of distinct words, URL</w:t>
+      </w:r>
+      <w:r>
+        <w:rPr>
+          <w:lang w:val="en-US"/>
+        </w:rPr>
+        <w:t>, offset in dataset</w:t>
+      </w:r>
+      <w:r>
+        <w:rPr>
+          <w:lang w:val="en-US"/>
+        </w:rPr>
+        <w:t>.</w:t>
       </w:r>
     </w:p>
     <w:p>
@@ -2310,6 +2279,31 @@
           <w:iCs/>
           <w:lang w:val="en-US"/>
         </w:rPr>
+        <w:t xml:space="preserve">, </w:t>
+      </w:r>
+      <w:r>
+        <w:rPr>
+          <w:i/>
+          <w:iCs/>
+          <w:lang w:val="en-US"/>
+        </w:rPr>
+        <w:t>offset</w:t>
+      </w:r>
+      <w:r>
+        <w:rPr>
+          <w:i/>
+          <w:iCs/>
+          <w:vertAlign w:val="subscript"/>
+          <w:lang w:val="en-US"/>
+        </w:rPr>
+        <w:t>0</w:t>
+      </w:r>
+      <w:r>
+        <w:rPr>
+          <w:i/>
+          <w:iCs/>
+          <w:lang w:val="en-US"/>
+        </w:rPr>
         <w:t>}</w:t>
       </w:r>
     </w:p>
@@ -2413,6 +2407,23 @@
           <w:iCs/>
           <w:lang w:val="en-US"/>
         </w:rPr>
+        <w:t>, offset</w:t>
+      </w:r>
+      <w:r>
+        <w:rPr>
+          <w:i/>
+          <w:iCs/>
+          <w:vertAlign w:val="subscript"/>
+          <w:lang w:val="en-US"/>
+        </w:rPr>
+        <w:t>1</w:t>
+      </w:r>
+      <w:r>
+        <w:rPr>
+          <w:i/>
+          <w:iCs/>
+          <w:lang w:val="en-US"/>
+        </w:rPr>
         <w:t>}</w:t>
       </w:r>
     </w:p>
@@ -2518,6 +2529,23 @@
           <w:lang w:val="en-US"/>
         </w:rPr>
         <w:t>, URL</w:t>
+      </w:r>
+      <w:r>
+        <w:rPr>
+          <w:i/>
+          <w:iCs/>
+          <w:vertAlign w:val="subscript"/>
+          <w:lang w:val="en-US"/>
+        </w:rPr>
+        <w:t>n-1</w:t>
+      </w:r>
+      <w:r>
+        <w:rPr>
+          <w:i/>
+          <w:iCs/>
+          <w:lang w:val="en-US"/>
+        </w:rPr>
+        <w:t>, offset</w:t>
       </w:r>
       <w:r>
         <w:rPr>
@@ -7434,24 +7462,14 @@
       <w:r>
         <w:t xml:space="preserve">Figure </w:t>
       </w:r>
-      <w:r>
-        <w:fldChar w:fldCharType="begin"/>
-      </w:r>
-      <w:r>
-        <w:instrText xml:space="preserve"> SEQ Figure \* ARABIC </w:instrText>
-      </w:r>
-      <w:r>
-        <w:fldChar w:fldCharType="separate"/>
-      </w:r>
-      <w:r>
-        <w:rPr>
-          <w:noProof/>
-        </w:rPr>
-        <w:t>5</w:t>
-      </w:r>
-      <w:r>
-        <w:fldChar w:fldCharType="end"/>
-      </w:r>
+      <w:fldSimple w:instr=" SEQ Figure \* ARABIC ">
+        <w:r>
+          <w:rPr>
+            <w:noProof/>
+          </w:rPr>
+          <w:t>5</w:t>
+        </w:r>
+      </w:fldSimple>
       <w:r>
         <w:rPr>
           <w:lang w:val="en-US"/>
@@ -7988,6 +8006,12 @@
         </w:rPr>
         <w:t xml:space="preserve"> for each posting in the other lists, check if there is an entry in the hash table; if yes, add term contribution to score</w:t>
       </w:r>
+      <w:r>
+        <w:rPr>
+          <w:lang w:val="en-US"/>
+        </w:rPr>
+        <w:t>.</w:t>
+      </w:r>
     </w:p>
     <w:p>
       <w:pPr>
@@ -8026,6 +8050,12 @@
         </w:rPr>
         <w:t xml:space="preserve"> using heap</w:t>
       </w:r>
+      <w:r>
+        <w:rPr>
+          <w:lang w:val="en-US"/>
+        </w:rPr>
+        <w:t>.</w:t>
+      </w:r>
     </w:p>
     <w:p>
       <w:pPr>
@@ -8208,8 +8238,697 @@
         <w:rPr>
           <w:lang w:val="en-US"/>
         </w:rPr>
-        <w:t xml:space="preserve"> inverted list, call function </w:t>
-      </w:r>
+        <w:t xml:space="preserve"> inverted list, check whether this </w:t>
+      </w:r>
+      <w:proofErr w:type="spellStart"/>
+      <w:r>
+        <w:rPr>
+          <w:lang w:val="en-US"/>
+        </w:rPr>
+        <w:t>docID</w:t>
+      </w:r>
+      <w:proofErr w:type="spellEnd"/>
+      <w:r>
+        <w:rPr>
+          <w:lang w:val="en-US"/>
+        </w:rPr>
+        <w:t xml:space="preserve"> is in </w:t>
+      </w:r>
+      <w:proofErr w:type="spellStart"/>
+      <w:r>
+        <w:rPr>
+          <w:i/>
+          <w:iCs/>
+          <w:lang w:val="en-US"/>
+        </w:rPr>
+        <w:t>sh</w:t>
+      </w:r>
+      <w:proofErr w:type="spellEnd"/>
+      <w:r>
+        <w:rPr>
+          <w:lang w:val="en-US"/>
+        </w:rPr>
+        <w:t xml:space="preserve">, if so, add extra score contributed by </w:t>
+      </w:r>
+      <w:r>
+        <w:rPr>
+          <w:i/>
+          <w:iCs/>
+          <w:lang w:val="en-US"/>
+        </w:rPr>
+        <w:t>t2</w:t>
+      </w:r>
+      <w:r>
+        <w:rPr>
+          <w:lang w:val="en-US"/>
+        </w:rPr>
+        <w:t xml:space="preserve"> to </w:t>
+      </w:r>
+      <w:proofErr w:type="spellStart"/>
+      <w:r>
+        <w:rPr>
+          <w:i/>
+          <w:iCs/>
+          <w:lang w:val="en-US"/>
+        </w:rPr>
+        <w:t>sh</w:t>
+      </w:r>
+      <w:proofErr w:type="spellEnd"/>
+      <w:r>
+        <w:rPr>
+          <w:lang w:val="en-US"/>
+        </w:rPr>
+        <w:t>[</w:t>
+      </w:r>
+      <w:proofErr w:type="spellStart"/>
+      <w:r>
+        <w:rPr>
+          <w:lang w:val="en-US"/>
+        </w:rPr>
+        <w:t>docID</w:t>
+      </w:r>
+      <w:proofErr w:type="spellEnd"/>
+      <w:r>
+        <w:rPr>
+          <w:lang w:val="en-US"/>
+        </w:rPr>
+        <w:t>].</w:t>
+      </w:r>
+      <w:r>
+        <w:rPr>
+          <w:lang w:val="en-US"/>
+        </w:rPr>
+        <w:t xml:space="preserve"> Function </w:t>
+      </w:r>
+      <w:proofErr w:type="spellStart"/>
+      <w:r>
+        <w:rPr>
+          <w:i/>
+          <w:iCs/>
+          <w:lang w:val="en-US"/>
+        </w:rPr>
+        <w:t>updateScoreHash</w:t>
+      </w:r>
+      <w:proofErr w:type="spellEnd"/>
+      <w:r>
+        <w:rPr>
+          <w:lang w:val="en-US"/>
+        </w:rPr>
+        <w:t xml:space="preserve"> </w:t>
+      </w:r>
+      <w:r>
+        <w:rPr>
+          <w:lang w:val="en-US"/>
+        </w:rPr>
+        <w:t xml:space="preserve">will </w:t>
+      </w:r>
+      <w:r>
+        <w:rPr>
+          <w:lang w:val="en-US"/>
+        </w:rPr>
+        <w:t xml:space="preserve">read metadata from the </w:t>
+      </w:r>
+      <w:proofErr w:type="spellStart"/>
+      <w:r>
+        <w:rPr>
+          <w:i/>
+          <w:iCs/>
+          <w:lang w:val="en-US"/>
+        </w:rPr>
+        <w:t>beginp</w:t>
+      </w:r>
+      <w:proofErr w:type="spellEnd"/>
+      <w:r>
+        <w:rPr>
+          <w:i/>
+          <w:iCs/>
+          <w:lang w:val="en-US"/>
+        </w:rPr>
+        <w:t xml:space="preserve"> </w:t>
+      </w:r>
+      <w:r>
+        <w:rPr>
+          <w:lang w:val="en-US"/>
+        </w:rPr>
+        <w:t>using function</w:t>
+      </w:r>
+      <w:r>
+        <w:rPr>
+          <w:lang w:val="en-US"/>
+        </w:rPr>
+        <w:t xml:space="preserve"> </w:t>
+      </w:r>
+      <w:proofErr w:type="spellStart"/>
+      <w:r>
+        <w:rPr>
+          <w:i/>
+          <w:iCs/>
+          <w:lang w:val="en-US"/>
+        </w:rPr>
+        <w:t>openList</w:t>
+      </w:r>
+      <w:proofErr w:type="spellEnd"/>
+      <w:r>
+        <w:rPr>
+          <w:lang w:val="en-US"/>
+        </w:rPr>
+        <w:t xml:space="preserve">, traverse </w:t>
+      </w:r>
+      <w:proofErr w:type="spellStart"/>
+      <w:r>
+        <w:rPr>
+          <w:lang w:val="en-US"/>
+        </w:rPr>
+        <w:t>last_docID_list</w:t>
+      </w:r>
+      <w:proofErr w:type="spellEnd"/>
+      <w:r>
+        <w:rPr>
+          <w:lang w:val="en-US"/>
+        </w:rPr>
+        <w:t xml:space="preserve"> to find whether </w:t>
+      </w:r>
+      <w:proofErr w:type="spellStart"/>
+      <w:r>
+        <w:rPr>
+          <w:lang w:val="en-US"/>
+        </w:rPr>
+        <w:t>last_docID</w:t>
+      </w:r>
+      <w:proofErr w:type="spellEnd"/>
+      <w:r>
+        <w:rPr>
+          <w:lang w:val="en-US"/>
+        </w:rPr>
+        <w:t xml:space="preserve"> is bigger than </w:t>
+      </w:r>
+      <w:proofErr w:type="spellStart"/>
+      <w:r>
+        <w:rPr>
+          <w:i/>
+          <w:iCs/>
+          <w:lang w:val="en-US"/>
+        </w:rPr>
+        <w:t>docID</w:t>
+      </w:r>
+      <w:proofErr w:type="spellEnd"/>
+      <w:r>
+        <w:rPr>
+          <w:i/>
+          <w:iCs/>
+          <w:lang w:val="en-US"/>
+        </w:rPr>
+        <w:t>,</w:t>
+      </w:r>
+      <w:r>
+        <w:rPr>
+          <w:lang w:val="en-US"/>
+        </w:rPr>
+        <w:t xml:space="preserve"> if not, jump this block and move </w:t>
+      </w:r>
+      <w:proofErr w:type="spellStart"/>
+      <w:r>
+        <w:rPr>
+          <w:i/>
+          <w:iCs/>
+          <w:lang w:val="en-US"/>
+        </w:rPr>
+        <w:t>beginp</w:t>
+      </w:r>
+      <w:proofErr w:type="spellEnd"/>
+      <w:r>
+        <w:rPr>
+          <w:lang w:val="en-US"/>
+        </w:rPr>
+        <w:t>.</w:t>
+      </w:r>
+    </w:p>
+    <w:p>
+      <w:pPr>
+        <w:ind w:left="360"/>
+        <w:rPr>
+          <w:lang w:val="en-US"/>
+        </w:rPr>
+      </w:pPr>
+      <w:r>
+        <w:rPr>
+          <w:lang w:val="en-US"/>
+        </w:rPr>
+        <w:t xml:space="preserve">To </w:t>
+      </w:r>
+      <w:r>
+        <w:rPr>
+          <w:rFonts w:hint="eastAsia"/>
+          <w:lang w:val="en-US"/>
+        </w:rPr>
+        <w:t>speed</w:t>
+      </w:r>
+      <w:r>
+        <w:rPr>
+          <w:lang w:val="en-US"/>
+        </w:rPr>
+        <w:t xml:space="preserve"> up, I add </w:t>
+      </w:r>
+      <w:proofErr w:type="spellStart"/>
+      <w:r>
+        <w:rPr>
+          <w:i/>
+          <w:iCs/>
+          <w:lang w:val="en-US"/>
+        </w:rPr>
+        <w:t>nextdocID</w:t>
+      </w:r>
+      <w:proofErr w:type="spellEnd"/>
+      <w:r>
+        <w:rPr>
+          <w:i/>
+          <w:iCs/>
+          <w:lang w:val="en-US"/>
+        </w:rPr>
+        <w:t xml:space="preserve">, </w:t>
+      </w:r>
+      <w:r>
+        <w:rPr>
+          <w:lang w:val="en-US"/>
+        </w:rPr>
+        <w:t xml:space="preserve">which means the next bigger </w:t>
+      </w:r>
+      <w:proofErr w:type="spellStart"/>
+      <w:r>
+        <w:rPr>
+          <w:lang w:val="en-US"/>
+        </w:rPr>
+        <w:t>docID</w:t>
+      </w:r>
+      <w:proofErr w:type="spellEnd"/>
+      <w:r>
+        <w:rPr>
+          <w:lang w:val="en-US"/>
+        </w:rPr>
+        <w:t xml:space="preserve"> in ordered hash table.</w:t>
+      </w:r>
+      <w:r>
+        <w:rPr>
+          <w:lang w:val="en-US"/>
+        </w:rPr>
+        <w:t xml:space="preserve"> </w:t>
+      </w:r>
+      <w:r>
+        <w:rPr>
+          <w:i/>
+          <w:iCs/>
+          <w:lang w:val="en-US"/>
+        </w:rPr>
+        <w:t xml:space="preserve"> A </w:t>
+      </w:r>
+      <w:r>
+        <w:rPr>
+          <w:lang w:val="en-US"/>
+        </w:rPr>
+        <w:t xml:space="preserve">group of </w:t>
+      </w:r>
+      <w:r>
+        <w:rPr>
+          <w:lang w:val="en-US"/>
+        </w:rPr>
+        <w:t xml:space="preserve">pointers </w:t>
+      </w:r>
+      <w:r>
+        <w:rPr>
+          <w:i/>
+          <w:iCs/>
+          <w:lang w:val="en-US"/>
+        </w:rPr>
+        <w:t xml:space="preserve">point </w:t>
+      </w:r>
+      <w:r>
+        <w:rPr>
+          <w:i/>
+          <w:iCs/>
+          <w:lang w:val="en-US"/>
+        </w:rPr>
+        <w:t xml:space="preserve">to </w:t>
+      </w:r>
+      <w:r>
+        <w:rPr>
+          <w:lang w:val="en-US"/>
+        </w:rPr>
+        <w:t>the decoded block and</w:t>
+      </w:r>
+      <w:r>
+        <w:rPr>
+          <w:lang w:val="en-US"/>
+        </w:rPr>
+        <w:t xml:space="preserve"> previous found </w:t>
+      </w:r>
+      <w:proofErr w:type="spellStart"/>
+      <w:r>
+        <w:rPr>
+          <w:lang w:val="en-US"/>
+        </w:rPr>
+        <w:t>docID’s</w:t>
+      </w:r>
+      <w:proofErr w:type="spellEnd"/>
+      <w:r>
+        <w:rPr>
+          <w:lang w:val="en-US"/>
+        </w:rPr>
+        <w:t xml:space="preserve"> position</w:t>
+      </w:r>
+      <w:r>
+        <w:rPr>
+          <w:i/>
+          <w:iCs/>
+          <w:lang w:val="en-US"/>
+        </w:rPr>
+        <w:t xml:space="preserve">. </w:t>
+      </w:r>
+      <w:r>
+        <w:rPr>
+          <w:lang w:val="en-US"/>
+        </w:rPr>
+        <w:t>The program</w:t>
+      </w:r>
+      <w:r>
+        <w:rPr>
+          <w:i/>
+          <w:iCs/>
+          <w:lang w:val="en-US"/>
+        </w:rPr>
+        <w:t xml:space="preserve"> </w:t>
+      </w:r>
+      <w:r>
+        <w:rPr>
+          <w:lang w:val="en-US"/>
+        </w:rPr>
+        <w:t xml:space="preserve">will </w:t>
+      </w:r>
+      <w:r>
+        <w:rPr>
+          <w:lang w:val="en-US"/>
+        </w:rPr>
+        <w:t xml:space="preserve">read metadata from the </w:t>
+      </w:r>
+      <w:r>
+        <w:rPr>
+          <w:i/>
+          <w:iCs/>
+          <w:lang w:val="en-US"/>
+        </w:rPr>
+        <w:t xml:space="preserve">pointers </w:t>
+      </w:r>
+      <w:r>
+        <w:rPr>
+          <w:lang w:val="en-US"/>
+        </w:rPr>
+        <w:t>using function</w:t>
+      </w:r>
+      <w:r>
+        <w:rPr>
+          <w:lang w:val="en-US"/>
+        </w:rPr>
+        <w:t xml:space="preserve"> </w:t>
+      </w:r>
+      <w:proofErr w:type="spellStart"/>
+      <w:r>
+        <w:rPr>
+          <w:i/>
+          <w:iCs/>
+          <w:lang w:val="en-US"/>
+        </w:rPr>
+        <w:t>openList</w:t>
+      </w:r>
+      <w:proofErr w:type="spellEnd"/>
+      <w:r>
+        <w:rPr>
+          <w:lang w:val="en-US"/>
+        </w:rPr>
+        <w:t xml:space="preserve">, traverse </w:t>
+      </w:r>
+      <w:proofErr w:type="spellStart"/>
+      <w:r>
+        <w:rPr>
+          <w:lang w:val="en-US"/>
+        </w:rPr>
+        <w:t>last_docID_list</w:t>
+      </w:r>
+      <w:proofErr w:type="spellEnd"/>
+      <w:r>
+        <w:rPr>
+          <w:lang w:val="en-US"/>
+        </w:rPr>
+        <w:t xml:space="preserve"> to find whether </w:t>
+      </w:r>
+      <w:proofErr w:type="spellStart"/>
+      <w:r>
+        <w:rPr>
+          <w:lang w:val="en-US"/>
+        </w:rPr>
+        <w:t>last_docID</w:t>
+      </w:r>
+      <w:proofErr w:type="spellEnd"/>
+      <w:r>
+        <w:rPr>
+          <w:lang w:val="en-US"/>
+        </w:rPr>
+        <w:t xml:space="preserve"> is bigger than </w:t>
+      </w:r>
+      <w:proofErr w:type="spellStart"/>
+      <w:r>
+        <w:rPr>
+          <w:i/>
+          <w:iCs/>
+          <w:lang w:val="en-US"/>
+        </w:rPr>
+        <w:t>docID</w:t>
+      </w:r>
+      <w:proofErr w:type="spellEnd"/>
+      <w:r>
+        <w:rPr>
+          <w:i/>
+          <w:iCs/>
+          <w:lang w:val="en-US"/>
+        </w:rPr>
+        <w:t>,</w:t>
+      </w:r>
+      <w:r>
+        <w:rPr>
+          <w:lang w:val="en-US"/>
+        </w:rPr>
+        <w:t xml:space="preserve"> if </w:t>
+      </w:r>
+      <w:r>
+        <w:rPr>
+          <w:lang w:val="en-US"/>
+        </w:rPr>
+        <w:t xml:space="preserve">not, jump this block and move </w:t>
+      </w:r>
+      <w:proofErr w:type="spellStart"/>
+      <w:r>
+        <w:rPr>
+          <w:i/>
+          <w:iCs/>
+          <w:lang w:val="en-US"/>
+        </w:rPr>
+        <w:t>beginp</w:t>
+      </w:r>
+      <w:proofErr w:type="spellEnd"/>
+      <w:r>
+        <w:rPr>
+          <w:lang w:val="en-US"/>
+        </w:rPr>
+        <w:t xml:space="preserve">. If </w:t>
+      </w:r>
+      <w:proofErr w:type="spellStart"/>
+      <w:r>
+        <w:rPr>
+          <w:lang w:val="en-US"/>
+        </w:rPr>
+        <w:t>last_docID</w:t>
+      </w:r>
+      <w:proofErr w:type="spellEnd"/>
+      <w:r>
+        <w:rPr>
+          <w:lang w:val="en-US"/>
+        </w:rPr>
+        <w:t xml:space="preserve"> is bigger than </w:t>
+      </w:r>
+      <w:proofErr w:type="spellStart"/>
+      <w:r>
+        <w:rPr>
+          <w:i/>
+          <w:iCs/>
+          <w:lang w:val="en-US"/>
+        </w:rPr>
+        <w:t>docID</w:t>
+      </w:r>
+      <w:proofErr w:type="spellEnd"/>
+      <w:r>
+        <w:rPr>
+          <w:lang w:val="en-US"/>
+        </w:rPr>
+        <w:t xml:space="preserve">, decode the </w:t>
+      </w:r>
+      <w:proofErr w:type="spellStart"/>
+      <w:r>
+        <w:rPr>
+          <w:i/>
+          <w:iCs/>
+          <w:lang w:val="en-US"/>
+        </w:rPr>
+        <w:t>docID</w:t>
+      </w:r>
+      <w:proofErr w:type="spellEnd"/>
+      <w:r>
+        <w:rPr>
+          <w:lang w:val="en-US"/>
+        </w:rPr>
+        <w:t xml:space="preserve"> chunk and find </w:t>
+      </w:r>
+      <w:r>
+        <w:rPr>
+          <w:lang w:val="en-US"/>
+        </w:rPr>
+        <w:t xml:space="preserve">whether the </w:t>
+      </w:r>
+      <w:proofErr w:type="spellStart"/>
+      <w:r>
+        <w:rPr>
+          <w:i/>
+          <w:iCs/>
+          <w:lang w:val="en-US"/>
+        </w:rPr>
+        <w:t>docID</w:t>
+      </w:r>
+      <w:proofErr w:type="spellEnd"/>
+      <w:r>
+        <w:rPr>
+          <w:lang w:val="en-US"/>
+        </w:rPr>
+        <w:t xml:space="preserve"> is in this chunk. </w:t>
+      </w:r>
+      <w:r>
+        <w:rPr>
+          <w:lang w:val="en-US"/>
+        </w:rPr>
+        <w:t xml:space="preserve">If we found </w:t>
+      </w:r>
+      <w:proofErr w:type="spellStart"/>
+      <w:r>
+        <w:rPr>
+          <w:i/>
+          <w:iCs/>
+          <w:lang w:val="en-US"/>
+        </w:rPr>
+        <w:t>docID</w:t>
+      </w:r>
+      <w:proofErr w:type="spellEnd"/>
+      <w:r>
+        <w:rPr>
+          <w:lang w:val="en-US"/>
+        </w:rPr>
+        <w:t xml:space="preserve"> in the decoded </w:t>
+      </w:r>
+      <w:proofErr w:type="spellStart"/>
+      <w:r>
+        <w:rPr>
+          <w:lang w:val="en-US"/>
+        </w:rPr>
+        <w:t>docID</w:t>
+      </w:r>
+      <w:proofErr w:type="spellEnd"/>
+      <w:r>
+        <w:rPr>
+          <w:lang w:val="en-US"/>
+        </w:rPr>
+        <w:t xml:space="preserve"> chunk, the program will calculate its BM25 and update score. I</w:t>
+      </w:r>
+      <w:r>
+        <w:rPr>
+          <w:lang w:val="en-US"/>
+        </w:rPr>
+        <w:t xml:space="preserve">f the </w:t>
+      </w:r>
+      <w:proofErr w:type="spellStart"/>
+      <w:r>
+        <w:rPr>
+          <w:lang w:val="en-US"/>
+        </w:rPr>
+        <w:t>docID</w:t>
+      </w:r>
+      <w:proofErr w:type="spellEnd"/>
+      <w:r>
+        <w:rPr>
+          <w:lang w:val="en-US"/>
+        </w:rPr>
+        <w:t xml:space="preserve"> we traverse is equal or bigger than </w:t>
+      </w:r>
+      <w:proofErr w:type="spellStart"/>
+      <w:r>
+        <w:rPr>
+          <w:i/>
+          <w:iCs/>
+          <w:lang w:val="en-US"/>
+        </w:rPr>
+        <w:t>nextdocID</w:t>
+      </w:r>
+      <w:proofErr w:type="spellEnd"/>
+      <w:r>
+        <w:rPr>
+          <w:i/>
+          <w:iCs/>
+          <w:lang w:val="en-US"/>
+        </w:rPr>
+        <w:t>,</w:t>
+      </w:r>
+      <w:r>
+        <w:rPr>
+          <w:lang w:val="en-US"/>
+        </w:rPr>
+        <w:t xml:space="preserve"> the program will start to find next </w:t>
+      </w:r>
+      <w:proofErr w:type="spellStart"/>
+      <w:r>
+        <w:rPr>
+          <w:lang w:val="en-US"/>
+        </w:rPr>
+        <w:t>docID</w:t>
+      </w:r>
+      <w:proofErr w:type="spellEnd"/>
+      <w:r>
+        <w:rPr>
+          <w:lang w:val="en-US"/>
+        </w:rPr>
+        <w:t xml:space="preserve"> in </w:t>
+      </w:r>
+      <w:r>
+        <w:rPr>
+          <w:i/>
+          <w:iCs/>
+          <w:lang w:val="en-US"/>
+        </w:rPr>
+        <w:t>sh</w:t>
+      </w:r>
+      <w:r>
+        <w:rPr>
+          <w:lang w:val="en-US"/>
+        </w:rPr>
+        <w:t>.</w:t>
+      </w:r>
+      <w:r>
+        <w:rPr>
+          <w:lang w:val="en-US"/>
+        </w:rPr>
+        <w:t xml:space="preserve"> </w:t>
+      </w:r>
+    </w:p>
+    <w:p>
+      <w:pPr>
+        <w:ind w:left="360"/>
+        <w:rPr>
+          <w:lang w:val="en-US"/>
+        </w:rPr>
+      </w:pPr>
       <w:proofErr w:type="spellStart"/>
       <w:proofErr w:type="gramStart"/>
       <w:r>
@@ -8229,7 +8948,6 @@
         </w:rPr>
         <w:t>::</w:t>
       </w:r>
-      <w:proofErr w:type="spellStart"/>
       <w:proofErr w:type="gramEnd"/>
       <w:r>
         <w:rPr>
@@ -8237,168 +8955,35 @@
           <w:iCs/>
           <w:lang w:val="en-US"/>
         </w:rPr>
-        <w:t>findDocID</w:t>
-      </w:r>
-      <w:proofErr w:type="spellEnd"/>
-      <w:r>
-        <w:rPr>
-          <w:i/>
-          <w:iCs/>
-          <w:lang w:val="en-US"/>
-        </w:rPr>
         <w:t xml:space="preserve"> </w:t>
       </w:r>
-      <w:r>
-        <w:rPr>
-          <w:lang w:val="en-US"/>
-        </w:rPr>
-        <w:t>to</w:t>
-      </w:r>
-      <w:r>
-        <w:rPr>
-          <w:lang w:val="en-US"/>
-        </w:rPr>
-        <w:t xml:space="preserve"> check whether this </w:t>
-      </w:r>
-      <w:proofErr w:type="spellStart"/>
-      <w:r>
-        <w:rPr>
-          <w:lang w:val="en-US"/>
-        </w:rPr>
-        <w:t>docID</w:t>
-      </w:r>
-      <w:proofErr w:type="spellEnd"/>
-      <w:r>
-        <w:rPr>
-          <w:lang w:val="en-US"/>
-        </w:rPr>
-        <w:t xml:space="preserve"> is in </w:t>
-      </w:r>
-      <w:proofErr w:type="spellStart"/>
-      <w:r>
-        <w:rPr>
-          <w:i/>
-          <w:iCs/>
-          <w:lang w:val="en-US"/>
-        </w:rPr>
-        <w:t>sh</w:t>
-      </w:r>
-      <w:proofErr w:type="spellEnd"/>
-      <w:r>
-        <w:rPr>
-          <w:lang w:val="en-US"/>
-        </w:rPr>
-        <w:t xml:space="preserve">, if so, add extra score contributed by </w:t>
-      </w:r>
-      <w:r>
-        <w:rPr>
-          <w:i/>
-          <w:iCs/>
-          <w:lang w:val="en-US"/>
-        </w:rPr>
-        <w:t>t2</w:t>
-      </w:r>
-      <w:r>
-        <w:rPr>
-          <w:lang w:val="en-US"/>
-        </w:rPr>
-        <w:t xml:space="preserve"> to </w:t>
-      </w:r>
-      <w:proofErr w:type="spellStart"/>
-      <w:r>
-        <w:rPr>
-          <w:i/>
-          <w:iCs/>
-          <w:lang w:val="en-US"/>
-        </w:rPr>
-        <w:t>sh</w:t>
-      </w:r>
-      <w:proofErr w:type="spellEnd"/>
-      <w:r>
-        <w:rPr>
-          <w:lang w:val="en-US"/>
-        </w:rPr>
-        <w:t>[</w:t>
-      </w:r>
-      <w:proofErr w:type="spellStart"/>
-      <w:r>
-        <w:rPr>
-          <w:lang w:val="en-US"/>
-        </w:rPr>
-        <w:t>docID</w:t>
-      </w:r>
-      <w:proofErr w:type="spellEnd"/>
-      <w:r>
-        <w:rPr>
-          <w:lang w:val="en-US"/>
-        </w:rPr>
-        <w:t>].</w:t>
-      </w:r>
-    </w:p>
-    <w:p>
-      <w:pPr>
-        <w:ind w:left="360"/>
-        <w:rPr>
-          <w:lang w:val="en-US"/>
-        </w:rPr>
-      </w:pPr>
-      <w:r>
-        <w:rPr>
-          <w:lang w:val="en-US"/>
-        </w:rPr>
-        <w:t xml:space="preserve">Function </w:t>
-      </w:r>
-      <w:proofErr w:type="spellStart"/>
-      <w:proofErr w:type="gramStart"/>
-      <w:r>
-        <w:rPr>
-          <w:i/>
-          <w:iCs/>
-          <w:lang w:val="en-US"/>
-        </w:rPr>
-        <w:t>DataLoader</w:t>
-      </w:r>
-      <w:proofErr w:type="spellEnd"/>
-      <w:r>
-        <w:rPr>
-          <w:i/>
-          <w:iCs/>
-          <w:lang w:val="en-US"/>
-        </w:rPr>
-        <w:t>::</w:t>
-      </w:r>
-      <w:proofErr w:type="spellStart"/>
-      <w:proofErr w:type="gramEnd"/>
-      <w:r>
-        <w:rPr>
-          <w:i/>
-          <w:iCs/>
-          <w:lang w:val="en-US"/>
-        </w:rPr>
-        <w:t>findDocID</w:t>
-      </w:r>
-      <w:proofErr w:type="spellEnd"/>
-      <w:r>
-        <w:rPr>
-          <w:lang w:val="en-US"/>
-        </w:rPr>
-        <w:t xml:space="preserve"> can return whether a </w:t>
-      </w:r>
-      <w:proofErr w:type="spellStart"/>
-      <w:r>
-        <w:rPr>
-          <w:i/>
-          <w:iCs/>
-          <w:lang w:val="en-US"/>
-        </w:rPr>
-        <w:t>docID</w:t>
-      </w:r>
-      <w:proofErr w:type="spellEnd"/>
-      <w:r>
-        <w:rPr>
-          <w:lang w:val="en-US"/>
-        </w:rPr>
-        <w:t xml:space="preserve"> in a term’s inverted list from begin offset (</w:t>
+      <w:proofErr w:type="spellStart"/>
+      <w:r>
+        <w:rPr>
+          <w:i/>
+          <w:iCs/>
+          <w:lang w:val="en-US"/>
+        </w:rPr>
+        <w:t>updateScoreHash</w:t>
+      </w:r>
+      <w:proofErr w:type="spellEnd"/>
+      <w:r>
+        <w:rPr>
+          <w:lang w:val="en-US"/>
+        </w:rPr>
+        <w:t xml:space="preserve"> </w:t>
+      </w:r>
+      <w:r>
+        <w:rPr>
+          <w:lang w:val="en-US"/>
+        </w:rPr>
+        <w:t>will</w:t>
+      </w:r>
+      <w:r>
+        <w:rPr>
+          <w:lang w:val="en-US"/>
+        </w:rPr>
+        <w:t xml:space="preserve"> change </w:t>
       </w:r>
       <w:proofErr w:type="spellStart"/>
       <w:r>
@@ -8409,461 +8994,30 @@
         </w:rPr>
         <w:t>beginp</w:t>
       </w:r>
-      <w:proofErr w:type="spellEnd"/>
-      <w:r>
-        <w:rPr>
-          <w:lang w:val="en-US"/>
-        </w:rPr>
-        <w:t xml:space="preserve">) of Inverted Index file. To </w:t>
-      </w:r>
-      <w:r>
-        <w:rPr>
-          <w:rFonts w:hint="eastAsia"/>
-          <w:lang w:val="en-US"/>
-        </w:rPr>
-        <w:t>speed</w:t>
-      </w:r>
-      <w:r>
-        <w:rPr>
-          <w:lang w:val="en-US"/>
-        </w:rPr>
-        <w:t xml:space="preserve"> up, I add </w:t>
-      </w:r>
-      <w:proofErr w:type="spellStart"/>
-      <w:r>
-        <w:rPr>
-          <w:i/>
-          <w:iCs/>
-          <w:lang w:val="en-US"/>
-        </w:rPr>
-        <w:t>nextdocID</w:t>
-      </w:r>
-      <w:proofErr w:type="spellEnd"/>
-      <w:r>
-        <w:rPr>
-          <w:i/>
-          <w:iCs/>
-          <w:lang w:val="en-US"/>
-        </w:rPr>
-        <w:t xml:space="preserve">, </w:t>
-      </w:r>
-      <w:r>
-        <w:rPr>
-          <w:lang w:val="en-US"/>
-        </w:rPr>
-        <w:t xml:space="preserve">which means the next bigger </w:t>
-      </w:r>
-      <w:proofErr w:type="spellStart"/>
-      <w:r>
-        <w:rPr>
-          <w:lang w:val="en-US"/>
-        </w:rPr>
-        <w:t>docID</w:t>
-      </w:r>
-      <w:proofErr w:type="spellEnd"/>
-      <w:r>
-        <w:rPr>
-          <w:lang w:val="en-US"/>
-        </w:rPr>
-        <w:t xml:space="preserve"> in ordered hash table.</w:t>
-      </w:r>
+      <w:r>
+        <w:rPr>
+          <w:lang w:val="en-US"/>
+        </w:rPr>
+        <w:t>’s</w:t>
+      </w:r>
+      <w:proofErr w:type="spellEnd"/>
       <w:r>
         <w:rPr>
           <w:lang w:val="en-US"/>
         </w:rPr>
         <w:t xml:space="preserve"> </w:t>
       </w:r>
-      <w:proofErr w:type="spellStart"/>
-      <w:r>
-        <w:rPr>
-          <w:i/>
-          <w:iCs/>
-          <w:lang w:val="en-US"/>
-        </w:rPr>
-        <w:t>beginp</w:t>
-      </w:r>
-      <w:proofErr w:type="spellEnd"/>
-      <w:r>
-        <w:rPr>
-          <w:i/>
-          <w:iCs/>
-          <w:lang w:val="en-US"/>
-        </w:rPr>
-        <w:t xml:space="preserve"> </w:t>
-      </w:r>
-      <w:r>
-        <w:rPr>
-          <w:i/>
-          <w:iCs/>
-          <w:lang w:val="en-US"/>
-        </w:rPr>
-        <w:t xml:space="preserve">always point to a </w:t>
-      </w:r>
-      <w:proofErr w:type="spellStart"/>
-      <w:r>
-        <w:rPr>
-          <w:i/>
-          <w:iCs/>
-          <w:lang w:val="en-US"/>
-        </w:rPr>
-        <w:t>blocks’s</w:t>
-      </w:r>
-      <w:proofErr w:type="spellEnd"/>
-      <w:r>
-        <w:rPr>
-          <w:i/>
-          <w:iCs/>
-          <w:lang w:val="en-US"/>
-        </w:rPr>
-        <w:t xml:space="preserve"> begin. </w:t>
-      </w:r>
-      <w:proofErr w:type="spellStart"/>
-      <w:r>
-        <w:rPr>
-          <w:i/>
-          <w:iCs/>
-          <w:lang w:val="en-US"/>
-        </w:rPr>
-        <w:t>findDocID</w:t>
-      </w:r>
-      <w:proofErr w:type="spellEnd"/>
-      <w:r>
-        <w:rPr>
-          <w:i/>
-          <w:iCs/>
-          <w:lang w:val="en-US"/>
-        </w:rPr>
-        <w:t xml:space="preserve"> </w:t>
-      </w:r>
-      <w:r>
-        <w:rPr>
-          <w:lang w:val="en-US"/>
-        </w:rPr>
-        <w:t xml:space="preserve">will </w:t>
-      </w:r>
-      <w:r>
-        <w:rPr>
-          <w:lang w:val="en-US"/>
-        </w:rPr>
-        <w:t xml:space="preserve">read metadata from the </w:t>
-      </w:r>
-      <w:proofErr w:type="spellStart"/>
-      <w:r>
-        <w:rPr>
-          <w:i/>
-          <w:iCs/>
-          <w:lang w:val="en-US"/>
-        </w:rPr>
-        <w:t>beginp</w:t>
-      </w:r>
-      <w:proofErr w:type="spellEnd"/>
-      <w:r>
-        <w:rPr>
-          <w:i/>
-          <w:iCs/>
-          <w:lang w:val="en-US"/>
-        </w:rPr>
-        <w:t xml:space="preserve"> </w:t>
-      </w:r>
-      <w:r>
-        <w:rPr>
-          <w:lang w:val="en-US"/>
-        </w:rPr>
-        <w:t>using function</w:t>
-      </w:r>
-      <w:r>
-        <w:rPr>
-          <w:lang w:val="en-US"/>
-        </w:rPr>
-        <w:t xml:space="preserve"> </w:t>
-      </w:r>
-      <w:proofErr w:type="spellStart"/>
-      <w:r>
-        <w:rPr>
-          <w:i/>
-          <w:iCs/>
-          <w:lang w:val="en-US"/>
-        </w:rPr>
-        <w:t>openList</w:t>
-      </w:r>
-      <w:proofErr w:type="spellEnd"/>
-      <w:r>
-        <w:rPr>
-          <w:lang w:val="en-US"/>
-        </w:rPr>
-        <w:t xml:space="preserve">, traverse </w:t>
-      </w:r>
-      <w:proofErr w:type="spellStart"/>
-      <w:r>
-        <w:rPr>
-          <w:lang w:val="en-US"/>
-        </w:rPr>
-        <w:t>last_docID_list</w:t>
-      </w:r>
-      <w:proofErr w:type="spellEnd"/>
-      <w:r>
-        <w:rPr>
-          <w:lang w:val="en-US"/>
-        </w:rPr>
-        <w:t xml:space="preserve"> to find whether </w:t>
-      </w:r>
-      <w:proofErr w:type="spellStart"/>
-      <w:r>
-        <w:rPr>
-          <w:lang w:val="en-US"/>
-        </w:rPr>
-        <w:t>last_docID</w:t>
-      </w:r>
-      <w:proofErr w:type="spellEnd"/>
-      <w:r>
-        <w:rPr>
-          <w:lang w:val="en-US"/>
-        </w:rPr>
-        <w:t xml:space="preserve"> is bigger than </w:t>
-      </w:r>
-      <w:proofErr w:type="spellStart"/>
-      <w:r>
-        <w:rPr>
-          <w:i/>
-          <w:iCs/>
-          <w:lang w:val="en-US"/>
-        </w:rPr>
-        <w:t>docID</w:t>
-      </w:r>
-      <w:proofErr w:type="spellEnd"/>
-      <w:r>
-        <w:rPr>
-          <w:i/>
-          <w:iCs/>
-          <w:lang w:val="en-US"/>
-        </w:rPr>
-        <w:t>,</w:t>
-      </w:r>
-      <w:r>
-        <w:rPr>
-          <w:lang w:val="en-US"/>
-        </w:rPr>
-        <w:t xml:space="preserve"> if </w:t>
-      </w:r>
-      <w:r>
-        <w:rPr>
-          <w:lang w:val="en-US"/>
-        </w:rPr>
-        <w:t xml:space="preserve">not, jump this block and move </w:t>
-      </w:r>
-      <w:proofErr w:type="spellStart"/>
-      <w:r>
-        <w:rPr>
-          <w:i/>
-          <w:iCs/>
-          <w:lang w:val="en-US"/>
-        </w:rPr>
-        <w:t>beginp</w:t>
-      </w:r>
-      <w:proofErr w:type="spellEnd"/>
-      <w:r>
-        <w:rPr>
-          <w:lang w:val="en-US"/>
-        </w:rPr>
-        <w:t xml:space="preserve">. If </w:t>
-      </w:r>
-      <w:proofErr w:type="spellStart"/>
-      <w:r>
-        <w:rPr>
-          <w:lang w:val="en-US"/>
-        </w:rPr>
-        <w:t>last_docID</w:t>
-      </w:r>
-      <w:proofErr w:type="spellEnd"/>
-      <w:r>
-        <w:rPr>
-          <w:lang w:val="en-US"/>
-        </w:rPr>
-        <w:t xml:space="preserve"> is bigger than </w:t>
-      </w:r>
-      <w:proofErr w:type="spellStart"/>
-      <w:r>
-        <w:rPr>
-          <w:i/>
-          <w:iCs/>
-          <w:lang w:val="en-US"/>
-        </w:rPr>
-        <w:t>docID</w:t>
-      </w:r>
-      <w:proofErr w:type="spellEnd"/>
-      <w:r>
-        <w:rPr>
-          <w:lang w:val="en-US"/>
-        </w:rPr>
-        <w:t xml:space="preserve">, decode the </w:t>
-      </w:r>
-      <w:proofErr w:type="spellStart"/>
-      <w:r>
-        <w:rPr>
-          <w:i/>
-          <w:iCs/>
-          <w:lang w:val="en-US"/>
-        </w:rPr>
-        <w:t>docID</w:t>
-      </w:r>
-      <w:proofErr w:type="spellEnd"/>
-      <w:r>
-        <w:rPr>
-          <w:lang w:val="en-US"/>
-        </w:rPr>
-        <w:t xml:space="preserve"> chunk and find </w:t>
-      </w:r>
-      <w:r>
-        <w:rPr>
-          <w:lang w:val="en-US"/>
-        </w:rPr>
-        <w:t xml:space="preserve">whether the </w:t>
-      </w:r>
-      <w:proofErr w:type="spellStart"/>
-      <w:r>
-        <w:rPr>
-          <w:i/>
-          <w:iCs/>
-          <w:lang w:val="en-US"/>
-        </w:rPr>
-        <w:t>docID</w:t>
-      </w:r>
-      <w:proofErr w:type="spellEnd"/>
-      <w:r>
-        <w:rPr>
-          <w:lang w:val="en-US"/>
-        </w:rPr>
-        <w:t xml:space="preserve"> is in this chunk. And if the </w:t>
-      </w:r>
-      <w:proofErr w:type="spellStart"/>
-      <w:r>
-        <w:rPr>
-          <w:lang w:val="en-US"/>
-        </w:rPr>
-        <w:t>docID</w:t>
-      </w:r>
-      <w:proofErr w:type="spellEnd"/>
-      <w:r>
-        <w:rPr>
-          <w:lang w:val="en-US"/>
-        </w:rPr>
-        <w:t xml:space="preserve"> we traverse is equal or bigger than </w:t>
-      </w:r>
-      <w:proofErr w:type="spellStart"/>
-      <w:r>
-        <w:rPr>
-          <w:i/>
-          <w:iCs/>
-          <w:lang w:val="en-US"/>
-        </w:rPr>
-        <w:t>nextdocID</w:t>
-      </w:r>
-      <w:proofErr w:type="spellEnd"/>
-      <w:r>
-        <w:rPr>
-          <w:i/>
-          <w:iCs/>
-          <w:lang w:val="en-US"/>
-        </w:rPr>
-        <w:t xml:space="preserve">, </w:t>
-      </w:r>
-      <w:r>
-        <w:rPr>
-          <w:lang w:val="en-US"/>
-        </w:rPr>
-        <w:t xml:space="preserve">return </w:t>
-      </w:r>
-      <w:r>
-        <w:rPr>
-          <w:lang w:val="en-US"/>
-        </w:rPr>
-        <w:t>false immediately.</w:t>
-      </w:r>
-      <w:r>
-        <w:rPr>
-          <w:lang w:val="en-US"/>
-        </w:rPr>
-        <w:t xml:space="preserve"> </w:t>
-      </w:r>
-    </w:p>
-    <w:p>
-      <w:pPr>
-        <w:ind w:left="360"/>
-        <w:rPr>
-          <w:lang w:val="en-US"/>
-        </w:rPr>
-      </w:pPr>
-      <w:proofErr w:type="spellStart"/>
-      <w:proofErr w:type="gramStart"/>
-      <w:r>
-        <w:rPr>
-          <w:i/>
-          <w:iCs/>
-          <w:lang w:val="en-US"/>
-        </w:rPr>
-        <w:t>DataLoader</w:t>
-      </w:r>
-      <w:proofErr w:type="spellEnd"/>
-      <w:r>
-        <w:rPr>
-          <w:i/>
-          <w:iCs/>
-          <w:lang w:val="en-US"/>
-        </w:rPr>
-        <w:t>::</w:t>
-      </w:r>
-      <w:proofErr w:type="spellStart"/>
-      <w:proofErr w:type="gramEnd"/>
-      <w:r>
-        <w:rPr>
-          <w:i/>
-          <w:iCs/>
-          <w:lang w:val="en-US"/>
-        </w:rPr>
-        <w:t>findDocID</w:t>
-      </w:r>
-      <w:proofErr w:type="spellEnd"/>
-      <w:r>
-        <w:rPr>
-          <w:i/>
-          <w:iCs/>
-          <w:lang w:val="en-US"/>
-        </w:rPr>
-        <w:t xml:space="preserve"> </w:t>
-      </w:r>
-      <w:r>
-        <w:rPr>
-          <w:lang w:val="en-US"/>
-        </w:rPr>
-        <w:t>will</w:t>
-      </w:r>
-      <w:r>
-        <w:rPr>
-          <w:lang w:val="en-US"/>
-        </w:rPr>
-        <w:t xml:space="preserve"> change </w:t>
-      </w:r>
-      <w:proofErr w:type="spellStart"/>
-      <w:r>
-        <w:rPr>
-          <w:i/>
-          <w:iCs/>
-          <w:lang w:val="en-US"/>
-        </w:rPr>
-        <w:t>beginp</w:t>
-      </w:r>
-      <w:r>
-        <w:rPr>
-          <w:lang w:val="en-US"/>
-        </w:rPr>
-        <w:t>’s</w:t>
-      </w:r>
-      <w:proofErr w:type="spellEnd"/>
-      <w:r>
-        <w:rPr>
-          <w:lang w:val="en-US"/>
-        </w:rPr>
-        <w:t xml:space="preserve"> value, so we don’t need to start searching a </w:t>
+      <w:r>
+        <w:rPr>
+          <w:lang w:val="en-US"/>
+        </w:rPr>
+        <w:t xml:space="preserve">and other pointers’ </w:t>
+      </w:r>
+      <w:r>
+        <w:rPr>
+          <w:lang w:val="en-US"/>
+        </w:rPr>
+        <w:t xml:space="preserve">value, so we don’t need to start searching a </w:t>
       </w:r>
       <w:proofErr w:type="spellStart"/>
       <w:r>
@@ -9274,6 +9428,7 @@
         <w:rPr>
           <w:noProof/>
         </w:rPr>
+        <w:lastRenderedPageBreak/>
         <w:drawing>
           <wp:inline distT="0" distB="0" distL="0" distR="0" wp14:anchorId="403611FF" wp14:editId="520F9677">
             <wp:extent cx="3294457" cy="885645"/>
@@ -9326,7 +9481,6 @@
         <w:rPr>
           <w:noProof/>
         </w:rPr>
-        <w:lastRenderedPageBreak/>
         <w:drawing>
           <wp:inline distT="0" distB="0" distL="0" distR="0" wp14:anchorId="40C1420A" wp14:editId="510F3D98">
             <wp:extent cx="3765281" cy="1115683"/>
@@ -10226,6 +10380,24 @@
         </w:rPr>
         <w:t>Here are few steps to generate snippets.</w:t>
       </w:r>
+      <w:r>
+        <w:rPr>
+          <w:lang w:val="en-US"/>
+        </w:rPr>
+        <w:t xml:space="preserve"> </w:t>
+      </w:r>
+      <w:r>
+        <w:rPr>
+          <w:lang w:val="en-US"/>
+        </w:rPr>
+        <w:t>For each result</w:t>
+      </w:r>
+      <w:r>
+        <w:rPr>
+          <w:lang w:val="en-US"/>
+        </w:rPr>
+        <w:t xml:space="preserve"> of top K,</w:t>
+      </w:r>
     </w:p>
     <w:p>
       <w:pPr>
@@ -10242,7 +10414,7 @@
         <w:rPr>
           <w:lang w:val="en-US"/>
         </w:rPr>
-        <w:t xml:space="preserve">Traverse result list, add top K result’s </w:t>
+        <w:t xml:space="preserve">Get its </w:t>
       </w:r>
       <w:proofErr w:type="spellStart"/>
       <w:r>
@@ -10256,18 +10428,30 @@
         <w:rPr>
           <w:lang w:val="en-US"/>
         </w:rPr>
-        <w:t xml:space="preserve"> in an array </w:t>
-      </w:r>
-      <w:proofErr w:type="spellStart"/>
-      <w:r>
-        <w:rPr>
-          <w:i/>
-          <w:iCs/>
-          <w:lang w:val="en-US"/>
-        </w:rPr>
-        <w:t>doc_array</w:t>
-      </w:r>
-      <w:proofErr w:type="spellEnd"/>
+        <w:t>.</w:t>
+      </w:r>
+      <w:r>
+        <w:rPr>
+          <w:lang w:val="en-US"/>
+        </w:rPr>
+        <w:t xml:space="preserve"> According to document table, get its offset </w:t>
+      </w:r>
+      <w:proofErr w:type="gramStart"/>
+      <w:r>
+        <w:rPr>
+          <w:lang w:val="en-US"/>
+        </w:rPr>
+        <w:t>in .</w:t>
+      </w:r>
+      <w:proofErr w:type="spellStart"/>
+      <w:r>
+        <w:rPr>
+          <w:lang w:val="en-US"/>
+        </w:rPr>
+        <w:t>trec</w:t>
+      </w:r>
+      <w:proofErr w:type="spellEnd"/>
+      <w:proofErr w:type="gramEnd"/>
       <w:r>
         <w:rPr>
           <w:lang w:val="en-US"/>
@@ -10290,175 +10474,27 @@
         <w:rPr>
           <w:lang w:val="en-US"/>
         </w:rPr>
-        <w:t xml:space="preserve">Sort </w:t>
-      </w:r>
-      <w:proofErr w:type="spellStart"/>
-      <w:r>
-        <w:rPr>
-          <w:i/>
-          <w:iCs/>
-          <w:lang w:val="en-US"/>
-        </w:rPr>
-        <w:t>doc_array</w:t>
-      </w:r>
-      <w:proofErr w:type="spellEnd"/>
-      <w:r>
-        <w:rPr>
-          <w:lang w:val="en-US"/>
-        </w:rPr>
-        <w:t xml:space="preserve"> in ascending order.</w:t>
-      </w:r>
-    </w:p>
-    <w:p>
-      <w:pPr>
-        <w:pStyle w:val="ListParagraph"/>
-        <w:numPr>
-          <w:ilvl w:val="0"/>
-          <w:numId w:val="11"/>
-        </w:numPr>
-        <w:rPr>
-          <w:lang w:val="en-US"/>
-        </w:rPr>
-      </w:pPr>
-      <w:r>
-        <w:rPr>
-          <w:lang w:val="en-US"/>
-        </w:rPr>
-        <w:t xml:space="preserve">Read dataset again and find docs which </w:t>
-      </w:r>
-      <w:proofErr w:type="spellStart"/>
-      <w:r>
-        <w:rPr>
-          <w:lang w:val="en-US"/>
-        </w:rPr>
-        <w:t>docID</w:t>
-      </w:r>
-      <w:proofErr w:type="spellEnd"/>
-      <w:r>
-        <w:rPr>
-          <w:lang w:val="en-US"/>
-        </w:rPr>
-        <w:t xml:space="preserve"> is in </w:t>
-      </w:r>
-      <w:proofErr w:type="spellStart"/>
-      <w:r>
-        <w:rPr>
-          <w:i/>
-          <w:iCs/>
-          <w:lang w:val="en-US"/>
-        </w:rPr>
-        <w:t>doc_array</w:t>
-      </w:r>
-      <w:proofErr w:type="spellEnd"/>
-      <w:r>
-        <w:rPr>
-          <w:lang w:val="en-US"/>
-        </w:rPr>
-        <w:t xml:space="preserve">. </w:t>
-      </w:r>
-    </w:p>
-    <w:p>
-      <w:pPr>
-        <w:pStyle w:val="ListParagraph"/>
-        <w:rPr>
-          <w:lang w:val="en-US"/>
-        </w:rPr>
-      </w:pPr>
-      <w:r>
-        <w:rPr>
-          <w:lang w:val="en-US"/>
-        </w:rPr>
-        <w:t xml:space="preserve">Since both </w:t>
-      </w:r>
-      <w:proofErr w:type="spellStart"/>
-      <w:r>
-        <w:rPr>
-          <w:lang w:val="en-US"/>
-        </w:rPr>
-        <w:t>docID</w:t>
-      </w:r>
-      <w:proofErr w:type="spellEnd"/>
-      <w:r>
-        <w:rPr>
-          <w:lang w:val="en-US"/>
-        </w:rPr>
-        <w:t xml:space="preserve"> of dataset and </w:t>
-      </w:r>
-      <w:proofErr w:type="spellStart"/>
-      <w:r>
-        <w:rPr>
-          <w:i/>
-          <w:iCs/>
-          <w:lang w:val="en-US"/>
-        </w:rPr>
-        <w:t>doc_array</w:t>
-      </w:r>
-      <w:proofErr w:type="spellEnd"/>
-      <w:r>
-        <w:rPr>
-          <w:lang w:val="en-US"/>
-        </w:rPr>
-        <w:t xml:space="preserve"> </w:t>
+        <w:t>Read text in a specific document</w:t>
       </w:r>
       <w:proofErr w:type="gramStart"/>
       <w:r>
         <w:rPr>
           <w:lang w:val="en-US"/>
         </w:rPr>
-        <w:t>are</w:t>
+        <w:t xml:space="preserve">, </w:t>
+      </w:r>
+      <w:r>
+        <w:rPr>
+          <w:lang w:val="en-US"/>
+        </w:rPr>
+        <w:t>,</w:t>
       </w:r>
       <w:proofErr w:type="gramEnd"/>
       <w:r>
         <w:rPr>
           <w:lang w:val="en-US"/>
         </w:rPr>
-        <w:t xml:space="preserve"> in ascending order, I use two pointers to find documents. In this way, I only need to trav</w:t>
-      </w:r>
-      <w:r>
-        <w:rPr>
-          <w:lang w:val="en-US"/>
-        </w:rPr>
-        <w:t>er</w:t>
-      </w:r>
-      <w:r>
-        <w:rPr>
-          <w:lang w:val="en-US"/>
-        </w:rPr>
-        <w:t>se dataset for one time.</w:t>
-      </w:r>
-    </w:p>
-    <w:p>
-      <w:pPr>
-        <w:pStyle w:val="ListParagraph"/>
-        <w:rPr>
-          <w:lang w:val="en-US"/>
-        </w:rPr>
-      </w:pPr>
-      <w:r>
-        <w:rPr>
-          <w:lang w:val="en-US"/>
-        </w:rPr>
-        <w:t>W</w:t>
-      </w:r>
-      <w:r>
-        <w:rPr>
-          <w:lang w:val="en-US"/>
-        </w:rPr>
-        <w:t xml:space="preserve">hen a </w:t>
-      </w:r>
-      <w:proofErr w:type="spellStart"/>
-      <w:r>
-        <w:rPr>
-          <w:lang w:val="en-US"/>
-        </w:rPr>
-        <w:t>docID</w:t>
-      </w:r>
-      <w:proofErr w:type="spellEnd"/>
-      <w:r>
-        <w:rPr>
-          <w:lang w:val="en-US"/>
-        </w:rPr>
-        <w:t xml:space="preserve"> is found, extract the doc’s text and find </w:t>
+        <w:t xml:space="preserve"> extract the doc’s text and find </w:t>
       </w:r>
       <w:r>
         <w:rPr>
@@ -12439,7 +12475,13 @@
         <w:rPr>
           <w:lang w:val="en-US"/>
         </w:rPr>
-        <w:t xml:space="preserve">query, search time is around </w:t>
+        <w:t xml:space="preserve">query, search time is </w:t>
+      </w:r>
+      <w:r>
+        <w:rPr>
+          <w:lang w:val="en-US"/>
+        </w:rPr>
+        <w:t xml:space="preserve">about </w:t>
       </w:r>
       <w:r>
         <w:rPr>
@@ -12451,6 +12493,18 @@
         <w:rPr>
           <w:lang w:val="en-US"/>
         </w:rPr>
+        <w:t>-1.</w:t>
+      </w:r>
+      <w:r>
+        <w:rPr>
+          <w:lang w:val="en-US"/>
+        </w:rPr>
+        <w:t>3</w:t>
+      </w:r>
+      <w:r>
+        <w:rPr>
+          <w:lang w:val="en-US"/>
+        </w:rPr>
         <w:t>s</w:t>
       </w:r>
       <w:r>
@@ -12469,25 +12523,31 @@
         <w:rPr>
           <w:lang w:val="en-US"/>
         </w:rPr>
-        <w:t xml:space="preserve"> a normal </w:t>
-      </w:r>
-      <w:r>
-        <w:rPr>
-          <w:lang w:val="en-US"/>
-        </w:rPr>
-        <w:t>dis</w:t>
-      </w:r>
-      <w:r>
-        <w:rPr>
-          <w:lang w:val="en-US"/>
-        </w:rPr>
-        <w:t>junctive query, search time is around 0.1</w:t>
-      </w:r>
-      <w:r>
-        <w:rPr>
-          <w:lang w:val="en-US"/>
-        </w:rPr>
-        <w:t>-1</w:t>
+        <w:t xml:space="preserve"> a normal disjunctive query, search time is </w:t>
+      </w:r>
+      <w:r>
+        <w:rPr>
+          <w:lang w:val="en-US"/>
+        </w:rPr>
+        <w:t xml:space="preserve">about </w:t>
+      </w:r>
+      <w:r>
+        <w:rPr>
+          <w:lang w:val="en-US"/>
+        </w:rPr>
+        <w:t>0.1</w:t>
+      </w:r>
+      <w:r>
+        <w:rPr>
+          <w:lang w:val="en-US"/>
+        </w:rPr>
+        <w:t>-</w:t>
+      </w:r>
+      <w:r>
+        <w:rPr>
+          <w:lang w:val="en-US"/>
+        </w:rPr>
+        <w:t>8</w:t>
       </w:r>
       <w:r>
         <w:rPr>
@@ -12508,26 +12568,6 @@
           <w:lang w:val="en-US"/>
         </w:rPr>
       </w:pPr>
-      <w:r>
-        <w:rPr>
-          <w:lang w:val="en-US"/>
-        </w:rPr>
-        <w:t>The time to find sippets is about 50s.</w:t>
-      </w:r>
-    </w:p>
-    <w:p>
-      <w:pPr>
-        <w:rPr>
-          <w:lang w:val="en-US"/>
-        </w:rPr>
-      </w:pPr>
-    </w:p>
-    <w:p>
-      <w:pPr>
-        <w:rPr>
-          <w:lang w:val="en-US"/>
-        </w:rPr>
-      </w:pPr>
     </w:p>
     <w:p>
       <w:pPr>
@@ -12584,6 +12624,168 @@
           <w:lang w:val="en-US"/>
         </w:rPr>
         <w:lastRenderedPageBreak/>
+        <mc:AlternateContent>
+          <mc:Choice Requires="wps">
+            <w:drawing>
+              <wp:anchor distT="0" distB="0" distL="114300" distR="114300" simplePos="0" relativeHeight="251659264" behindDoc="0" locked="0" layoutInCell="1" allowOverlap="1">
+                <wp:simplePos x="0" y="0"/>
+                <wp:positionH relativeFrom="column">
+                  <wp:posOffset>104229</wp:posOffset>
+                </wp:positionH>
+                <wp:positionV relativeFrom="paragraph">
+                  <wp:posOffset>471170</wp:posOffset>
+                </wp:positionV>
+                <wp:extent cx="2399572" cy="99011"/>
+                <wp:effectExtent l="0" t="0" r="13970" b="15875"/>
+                <wp:wrapNone/>
+                <wp:docPr id="1954157720" name="Rectangle 13"/>
+                <wp:cNvGraphicFramePr/>
+                <a:graphic xmlns:a="http://schemas.openxmlformats.org/drawingml/2006/main">
+                  <a:graphicData uri="http://schemas.microsoft.com/office/word/2010/wordprocessingShape">
+                    <wps:wsp>
+                      <wps:cNvSpPr/>
+                      <wps:spPr>
+                        <a:xfrm>
+                          <a:off x="0" y="0"/>
+                          <a:ext cx="2399572" cy="99011"/>
+                        </a:xfrm>
+                        <a:prstGeom prst="rect">
+                          <a:avLst/>
+                        </a:prstGeom>
+                        <a:noFill/>
+                        <a:ln>
+                          <a:solidFill>
+                            <a:srgbClr val="FF0000"/>
+                          </a:solidFill>
+                        </a:ln>
+                      </wps:spPr>
+                      <wps:style>
+                        <a:lnRef idx="2">
+                          <a:schemeClr val="accent1">
+                            <a:shade val="15000"/>
+                          </a:schemeClr>
+                        </a:lnRef>
+                        <a:fillRef idx="1">
+                          <a:schemeClr val="accent1"/>
+                        </a:fillRef>
+                        <a:effectRef idx="0">
+                          <a:schemeClr val="accent1"/>
+                        </a:effectRef>
+                        <a:fontRef idx="minor">
+                          <a:schemeClr val="lt1"/>
+                        </a:fontRef>
+                      </wps:style>
+                      <wps:bodyPr rot="0" spcFirstLastPara="0" vertOverflow="overflow" horzOverflow="overflow" vert="horz" wrap="square" lIns="91440" tIns="45720" rIns="91440" bIns="45720" numCol="1" spcCol="0" rtlCol="0" fromWordArt="0" anchor="ctr" anchorCtr="0" forceAA="0" compatLnSpc="1">
+                        <a:prstTxWarp prst="textNoShape">
+                          <a:avLst/>
+                        </a:prstTxWarp>
+                        <a:noAutofit/>
+                      </wps:bodyPr>
+                    </wps:wsp>
+                  </a:graphicData>
+                </a:graphic>
+                <wp14:sizeRelH relativeFrom="margin">
+                  <wp14:pctWidth>0</wp14:pctWidth>
+                </wp14:sizeRelH>
+                <wp14:sizeRelV relativeFrom="margin">
+                  <wp14:pctHeight>0</wp14:pctHeight>
+                </wp14:sizeRelV>
+              </wp:anchor>
+            </w:drawing>
+          </mc:Choice>
+          <mc:Fallback>
+            <w:pict>
+              <v:rect w14:anchorId="10FE3A29" id="Rectangle 13" o:spid="_x0000_s1026" style="position:absolute;margin-left:8.2pt;margin-top:37.1pt;width:188.95pt;height:7.8pt;z-index:251659264;visibility:visible;mso-wrap-style:square;mso-width-percent:0;mso-height-percent:0;mso-wrap-distance-left:9pt;mso-wrap-distance-top:0;mso-wrap-distance-right:9pt;mso-wrap-distance-bottom:0;mso-position-horizontal:absolute;mso-position-horizontal-relative:text;mso-position-vertical:absolute;mso-position-vertical-relative:text;mso-width-percent:0;mso-height-percent:0;mso-width-relative:margin;mso-height-relative:margin;v-text-anchor:middle" o:gfxdata="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" filled="f" strokecolor="red" strokeweight="1pt"/>
+            </w:pict>
+          </mc:Fallback>
+        </mc:AlternateContent>
+      </w:r>
+      <w:r>
+        <w:rPr>
+          <w:noProof/>
+          <w:lang w:val="en-US"/>
+        </w:rPr>
+        <mc:AlternateContent>
+          <mc:Choice Requires="wps">
+            <w:drawing>
+              <wp:anchor distT="0" distB="0" distL="114300" distR="114300" simplePos="0" relativeHeight="251661312" behindDoc="0" locked="0" layoutInCell="1" allowOverlap="1" wp14:anchorId="7106D6CD" wp14:editId="2E6B5901">
+                <wp:simplePos x="0" y="0"/>
+                <wp:positionH relativeFrom="column">
+                  <wp:posOffset>2532388</wp:posOffset>
+                </wp:positionH>
+                <wp:positionV relativeFrom="paragraph">
+                  <wp:posOffset>467292</wp:posOffset>
+                </wp:positionV>
+                <wp:extent cx="281797" cy="102798"/>
+                <wp:effectExtent l="0" t="0" r="10795" b="12065"/>
+                <wp:wrapNone/>
+                <wp:docPr id="1080204289" name="Rectangle 13"/>
+                <wp:cNvGraphicFramePr/>
+                <a:graphic xmlns:a="http://schemas.openxmlformats.org/drawingml/2006/main">
+                  <a:graphicData uri="http://schemas.microsoft.com/office/word/2010/wordprocessingShape">
+                    <wps:wsp>
+                      <wps:cNvSpPr/>
+                      <wps:spPr>
+                        <a:xfrm>
+                          <a:off x="0" y="0"/>
+                          <a:ext cx="281797" cy="102798"/>
+                        </a:xfrm>
+                        <a:prstGeom prst="rect">
+                          <a:avLst/>
+                        </a:prstGeom>
+                        <a:noFill/>
+                        <a:ln>
+                          <a:solidFill>
+                            <a:srgbClr val="FF0000"/>
+                          </a:solidFill>
+                        </a:ln>
+                      </wps:spPr>
+                      <wps:style>
+                        <a:lnRef idx="2">
+                          <a:schemeClr val="accent1">
+                            <a:shade val="15000"/>
+                          </a:schemeClr>
+                        </a:lnRef>
+                        <a:fillRef idx="1">
+                          <a:schemeClr val="accent1"/>
+                        </a:fillRef>
+                        <a:effectRef idx="0">
+                          <a:schemeClr val="accent1"/>
+                        </a:effectRef>
+                        <a:fontRef idx="minor">
+                          <a:schemeClr val="lt1"/>
+                        </a:fontRef>
+                      </wps:style>
+                      <wps:bodyPr rot="0" spcFirstLastPara="0" vertOverflow="overflow" horzOverflow="overflow" vert="horz" wrap="square" lIns="91440" tIns="45720" rIns="91440" bIns="45720" numCol="1" spcCol="0" rtlCol="0" fromWordArt="0" anchor="ctr" anchorCtr="0" forceAA="0" compatLnSpc="1">
+                        <a:prstTxWarp prst="textNoShape">
+                          <a:avLst/>
+                        </a:prstTxWarp>
+                        <a:noAutofit/>
+                      </wps:bodyPr>
+                    </wps:wsp>
+                  </a:graphicData>
+                </a:graphic>
+                <wp14:sizeRelH relativeFrom="margin">
+                  <wp14:pctWidth>0</wp14:pctWidth>
+                </wp14:sizeRelH>
+                <wp14:sizeRelV relativeFrom="margin">
+                  <wp14:pctHeight>0</wp14:pctHeight>
+                </wp14:sizeRelV>
+              </wp:anchor>
+            </w:drawing>
+          </mc:Choice>
+          <mc:Fallback>
+            <w:pict>
+              <v:rect w14:anchorId="0DA2B8D7" id="Rectangle 13" o:spid="_x0000_s1026" style="position:absolute;margin-left:199.4pt;margin-top:36.8pt;width:22.2pt;height:8.1pt;z-index:251661312;visibility:visible;mso-wrap-style:square;mso-width-percent:0;mso-height-percent:0;mso-wrap-distance-left:9pt;mso-wrap-distance-top:0;mso-wrap-distance-right:9pt;mso-wrap-distance-bottom:0;mso-position-horizontal:absolute;mso-position-horizontal-relative:text;mso-position-vertical:absolute;mso-position-vertical-relative:text;mso-width-percent:0;mso-height-percent:0;mso-width-relative:margin;mso-height-relative:margin;v-text-anchor:middle" o:gfxdata="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" filled="f" strokecolor="red" strokeweight="1pt"/>
+            </w:pict>
+          </mc:Fallback>
+        </mc:AlternateContent>
+      </w:r>
+      <w:r>
+        <w:rPr>
+          <w:noProof/>
+          <w:lang w:val="en-US"/>
+        </w:rPr>
         <mc:AlternateContent>
           <mc:Choice Requires="wps">
             <w:drawing>
@@ -12655,7 +12857,7 @@
           </mc:Choice>
           <mc:Fallback>
             <w:pict>
-              <v:rect w14:anchorId="10441F84" id="Rectangle 13" o:spid="_x0000_s1026" style="position:absolute;margin-left:8.15pt;margin-top:44.85pt;width:391.7pt;height:8.6pt;z-index:251663360;visibility:visible;mso-wrap-style:square;mso-width-percent:0;mso-height-percent:0;mso-wrap-distance-left:9pt;mso-wrap-distance-top:0;mso-wrap-distance-right:9pt;mso-wrap-distance-bottom:0;mso-position-horizontal:absolute;mso-position-horizontal-relative:text;mso-position-vertical:absolute;mso-position-vertical-relative:text;mso-width-percent:0;mso-height-percent:0;mso-width-relative:margin;mso-height-relative:margin;v-text-anchor:middle" o:gfxdata="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" filled="f" strokecolor="red" strokeweight="1pt"/>
+              <v:rect w14:anchorId="7F75F203" id="Rectangle 13" o:spid="_x0000_s1026" style="position:absolute;margin-left:8.15pt;margin-top:44.85pt;width:391.7pt;height:8.6pt;z-index:251663360;visibility:visible;mso-wrap-style:square;mso-width-percent:0;mso-height-percent:0;mso-wrap-distance-left:9pt;mso-wrap-distance-top:0;mso-wrap-distance-right:9pt;mso-wrap-distance-bottom:0;mso-position-horizontal:absolute;mso-position-horizontal-relative:text;mso-position-vertical:absolute;mso-position-vertical-relative:text;mso-width-percent:0;mso-height-percent:0;mso-width-relative:margin;mso-height-relative:margin;v-text-anchor:middle" o:gfxdata="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" filled="f" strokecolor="red" strokeweight="1pt"/>
             </w:pict>
           </mc:Fallback>
         </mc:AlternateContent>
@@ -12665,173 +12867,11 @@
           <w:noProof/>
           <w:lang w:val="en-US"/>
         </w:rPr>
-        <mc:AlternateContent>
-          <mc:Choice Requires="wps">
-            <w:drawing>
-              <wp:anchor distT="0" distB="0" distL="114300" distR="114300" simplePos="0" relativeHeight="251661312" behindDoc="0" locked="0" layoutInCell="1" allowOverlap="1" wp14:anchorId="7106D6CD" wp14:editId="2E6B5901">
-                <wp:simplePos x="0" y="0"/>
-                <wp:positionH relativeFrom="column">
-                  <wp:posOffset>2708694</wp:posOffset>
-                </wp:positionH>
-                <wp:positionV relativeFrom="paragraph">
-                  <wp:posOffset>465826</wp:posOffset>
-                </wp:positionV>
-                <wp:extent cx="281797" cy="102798"/>
-                <wp:effectExtent l="0" t="0" r="10795" b="12065"/>
-                <wp:wrapNone/>
-                <wp:docPr id="1080204289" name="Rectangle 13"/>
-                <wp:cNvGraphicFramePr/>
-                <a:graphic xmlns:a="http://schemas.openxmlformats.org/drawingml/2006/main">
-                  <a:graphicData uri="http://schemas.microsoft.com/office/word/2010/wordprocessingShape">
-                    <wps:wsp>
-                      <wps:cNvSpPr/>
-                      <wps:spPr>
-                        <a:xfrm>
-                          <a:off x="0" y="0"/>
-                          <a:ext cx="281797" cy="102798"/>
-                        </a:xfrm>
-                        <a:prstGeom prst="rect">
-                          <a:avLst/>
-                        </a:prstGeom>
-                        <a:noFill/>
-                        <a:ln>
-                          <a:solidFill>
-                            <a:srgbClr val="FF0000"/>
-                          </a:solidFill>
-                        </a:ln>
-                      </wps:spPr>
-                      <wps:style>
-                        <a:lnRef idx="2">
-                          <a:schemeClr val="accent1">
-                            <a:shade val="15000"/>
-                          </a:schemeClr>
-                        </a:lnRef>
-                        <a:fillRef idx="1">
-                          <a:schemeClr val="accent1"/>
-                        </a:fillRef>
-                        <a:effectRef idx="0">
-                          <a:schemeClr val="accent1"/>
-                        </a:effectRef>
-                        <a:fontRef idx="minor">
-                          <a:schemeClr val="lt1"/>
-                        </a:fontRef>
-                      </wps:style>
-                      <wps:bodyPr rot="0" spcFirstLastPara="0" vertOverflow="overflow" horzOverflow="overflow" vert="horz" wrap="square" lIns="91440" tIns="45720" rIns="91440" bIns="45720" numCol="1" spcCol="0" rtlCol="0" fromWordArt="0" anchor="ctr" anchorCtr="0" forceAA="0" compatLnSpc="1">
-                        <a:prstTxWarp prst="textNoShape">
-                          <a:avLst/>
-                        </a:prstTxWarp>
-                        <a:noAutofit/>
-                      </wps:bodyPr>
-                    </wps:wsp>
-                  </a:graphicData>
-                </a:graphic>
-                <wp14:sizeRelH relativeFrom="margin">
-                  <wp14:pctWidth>0</wp14:pctWidth>
-                </wp14:sizeRelH>
-                <wp14:sizeRelV relativeFrom="margin">
-                  <wp14:pctHeight>0</wp14:pctHeight>
-                </wp14:sizeRelV>
-              </wp:anchor>
-            </w:drawing>
-          </mc:Choice>
-          <mc:Fallback>
-            <w:pict>
-              <v:rect w14:anchorId="79A23C3F" id="Rectangle 13" o:spid="_x0000_s1026" style="position:absolute;margin-left:213.3pt;margin-top:36.7pt;width:22.2pt;height:8.1pt;z-index:251661312;visibility:visible;mso-wrap-style:square;mso-width-percent:0;mso-height-percent:0;mso-wrap-distance-left:9pt;mso-wrap-distance-top:0;mso-wrap-distance-right:9pt;mso-wrap-distance-bottom:0;mso-position-horizontal:absolute;mso-position-horizontal-relative:text;mso-position-vertical:absolute;mso-position-vertical-relative:text;mso-width-percent:0;mso-height-percent:0;mso-width-relative:margin;mso-height-relative:margin;v-text-anchor:middle" o:gfxdata="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" filled="f" strokecolor="red" strokeweight="1pt"/>
-            </w:pict>
-          </mc:Fallback>
-        </mc:AlternateContent>
-      </w:r>
-      <w:r>
-        <w:rPr>
-          <w:noProof/>
-          <w:lang w:val="en-US"/>
-        </w:rPr>
-        <mc:AlternateContent>
-          <mc:Choice Requires="wps">
-            <w:drawing>
-              <wp:anchor distT="0" distB="0" distL="114300" distR="114300" simplePos="0" relativeHeight="251659264" behindDoc="0" locked="0" layoutInCell="1" allowOverlap="1">
-                <wp:simplePos x="0" y="0"/>
-                <wp:positionH relativeFrom="column">
-                  <wp:posOffset>132272</wp:posOffset>
-                </wp:positionH>
-                <wp:positionV relativeFrom="paragraph">
-                  <wp:posOffset>471577</wp:posOffset>
-                </wp:positionV>
-                <wp:extent cx="2541917" cy="97766"/>
-                <wp:effectExtent l="0" t="0" r="10795" b="17145"/>
-                <wp:wrapNone/>
-                <wp:docPr id="1954157720" name="Rectangle 13"/>
-                <wp:cNvGraphicFramePr/>
-                <a:graphic xmlns:a="http://schemas.openxmlformats.org/drawingml/2006/main">
-                  <a:graphicData uri="http://schemas.microsoft.com/office/word/2010/wordprocessingShape">
-                    <wps:wsp>
-                      <wps:cNvSpPr/>
-                      <wps:spPr>
-                        <a:xfrm>
-                          <a:off x="0" y="0"/>
-                          <a:ext cx="2541917" cy="97766"/>
-                        </a:xfrm>
-                        <a:prstGeom prst="rect">
-                          <a:avLst/>
-                        </a:prstGeom>
-                        <a:noFill/>
-                        <a:ln>
-                          <a:solidFill>
-                            <a:srgbClr val="FF0000"/>
-                          </a:solidFill>
-                        </a:ln>
-                      </wps:spPr>
-                      <wps:style>
-                        <a:lnRef idx="2">
-                          <a:schemeClr val="accent1">
-                            <a:shade val="15000"/>
-                          </a:schemeClr>
-                        </a:lnRef>
-                        <a:fillRef idx="1">
-                          <a:schemeClr val="accent1"/>
-                        </a:fillRef>
-                        <a:effectRef idx="0">
-                          <a:schemeClr val="accent1"/>
-                        </a:effectRef>
-                        <a:fontRef idx="minor">
-                          <a:schemeClr val="lt1"/>
-                        </a:fontRef>
-                      </wps:style>
-                      <wps:bodyPr rot="0" spcFirstLastPara="0" vertOverflow="overflow" horzOverflow="overflow" vert="horz" wrap="square" lIns="91440" tIns="45720" rIns="91440" bIns="45720" numCol="1" spcCol="0" rtlCol="0" fromWordArt="0" anchor="ctr" anchorCtr="0" forceAA="0" compatLnSpc="1">
-                        <a:prstTxWarp prst="textNoShape">
-                          <a:avLst/>
-                        </a:prstTxWarp>
-                        <a:noAutofit/>
-                      </wps:bodyPr>
-                    </wps:wsp>
-                  </a:graphicData>
-                </a:graphic>
-                <wp14:sizeRelH relativeFrom="margin">
-                  <wp14:pctWidth>0</wp14:pctWidth>
-                </wp14:sizeRelH>
-                <wp14:sizeRelV relativeFrom="margin">
-                  <wp14:pctHeight>0</wp14:pctHeight>
-                </wp14:sizeRelV>
-              </wp:anchor>
-            </w:drawing>
-          </mc:Choice>
-          <mc:Fallback>
-            <w:pict>
-              <v:rect w14:anchorId="3151612E" id="Rectangle 13" o:spid="_x0000_s1026" style="position:absolute;margin-left:10.4pt;margin-top:37.15pt;width:200.15pt;height:7.7pt;z-index:251659264;visibility:visible;mso-wrap-style:square;mso-width-percent:0;mso-height-percent:0;mso-wrap-distance-left:9pt;mso-wrap-distance-top:0;mso-wrap-distance-right:9pt;mso-wrap-distance-bottom:0;mso-position-horizontal:absolute;mso-position-horizontal-relative:text;mso-position-vertical:absolute;mso-position-vertical-relative:text;mso-width-percent:0;mso-height-percent:0;mso-width-relative:margin;mso-height-relative:margin;v-text-anchor:middle" o:gfxdata="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" filled="f" strokecolor="red" strokeweight="1pt"/>
-            </w:pict>
-          </mc:Fallback>
-        </mc:AlternateContent>
-      </w:r>
-      <w:r>
-        <w:rPr>
-          <w:noProof/>
-          <w:lang w:val="en-US"/>
-        </w:rPr>
         <w:drawing>
           <wp:inline distT="0" distB="0" distL="0" distR="0">
-            <wp:extent cx="5943600" cy="3088005"/>
+            <wp:extent cx="5944013" cy="2987817"/>
             <wp:effectExtent l="0" t="0" r="0" b="0"/>
-            <wp:docPr id="1790814976" name="Picture 2"/>
+            <wp:docPr id="1616520199" name="Picture 1"/>
             <wp:cNvGraphicFramePr>
               <a:graphicFrameLocks xmlns:a="http://schemas.openxmlformats.org/drawingml/2006/main" noChangeAspect="1"/>
             </wp:cNvGraphicFramePr>
@@ -12839,10 +12879,10 @@
               <a:graphicData uri="http://schemas.openxmlformats.org/drawingml/2006/picture">
                 <pic:pic xmlns:pic="http://schemas.openxmlformats.org/drawingml/2006/picture">
                   <pic:nvPicPr>
-                    <pic:cNvPr id="1790814976" name="Picture 1790814976"/>
+                    <pic:cNvPr id="1616520199" name="Picture 1616520199"/>
                     <pic:cNvPicPr/>
                   </pic:nvPicPr>
-                  <pic:blipFill>
+                  <pic:blipFill rotWithShape="1">
                     <a:blip r:embed="rId13" cstate="print">
                       <a:extLst>
                         <a:ext uri="{28A0092B-C50C-407E-A947-70E740481C1C}">
@@ -12850,18 +12890,25 @@
                         </a:ext>
                       </a:extLst>
                     </a:blip>
-                    <a:stretch>
-                      <a:fillRect/>
-                    </a:stretch>
+                    <a:srcRect r="2546"/>
+                    <a:stretch/>
                   </pic:blipFill>
-                  <pic:spPr>
+                  <pic:spPr bwMode="auto">
                     <a:xfrm>
                       <a:off x="0" y="0"/>
-                      <a:ext cx="5943600" cy="3088005"/>
+                      <a:ext cx="6043987" cy="3038070"/>
                     </a:xfrm>
                     <a:prstGeom prst="rect">
                       <a:avLst/>
                     </a:prstGeom>
+                    <a:ln>
+                      <a:noFill/>
+                    </a:ln>
+                    <a:extLst>
+                      <a:ext uri="{53640926-AAD7-44D8-BBD7-CCE9431645EC}">
+                        <a14:shadowObscured xmlns:a14="http://schemas.microsoft.com/office/drawing/2010/main"/>
+                      </a:ext>
+                    </a:extLst>
                   </pic:spPr>
                 </pic:pic>
               </a:graphicData>
@@ -13073,9 +13120,9 @@
         </w:rPr>
         <w:drawing>
           <wp:inline distT="0" distB="0" distL="0" distR="0">
-            <wp:extent cx="5947737" cy="3145766"/>
+            <wp:extent cx="5943600" cy="3018155"/>
             <wp:effectExtent l="0" t="0" r="0" b="4445"/>
-            <wp:docPr id="647547209" name="Picture 6"/>
+            <wp:docPr id="849566691" name="Picture 3"/>
             <wp:cNvGraphicFramePr>
               <a:graphicFrameLocks xmlns:a="http://schemas.openxmlformats.org/drawingml/2006/main" noChangeAspect="1"/>
             </wp:cNvGraphicFramePr>
@@ -13083,10 +13130,10 @@
               <a:graphicData uri="http://schemas.openxmlformats.org/drawingml/2006/picture">
                 <pic:pic xmlns:pic="http://schemas.openxmlformats.org/drawingml/2006/picture">
                   <pic:nvPicPr>
-                    <pic:cNvPr id="647547209" name="Picture 647547209"/>
+                    <pic:cNvPr id="849566691" name="Picture 849566691"/>
                     <pic:cNvPicPr/>
                   </pic:nvPicPr>
-                  <pic:blipFill rotWithShape="1">
+                  <pic:blipFill>
                     <a:blip r:embed="rId17" cstate="print">
                       <a:extLst>
                         <a:ext uri="{28A0092B-C50C-407E-A947-70E740481C1C}">
@@ -13094,25 +13141,18 @@
                         </a:ext>
                       </a:extLst>
                     </a:blip>
-                    <a:srcRect r="2758"/>
-                    <a:stretch/>
+                    <a:stretch>
+                      <a:fillRect/>
+                    </a:stretch>
                   </pic:blipFill>
-                  <pic:spPr bwMode="auto">
+                  <pic:spPr>
                     <a:xfrm>
                       <a:off x="0" y="0"/>
-                      <a:ext cx="5966790" cy="3155843"/>
+                      <a:ext cx="5943600" cy="3018155"/>
                     </a:xfrm>
                     <a:prstGeom prst="rect">
                       <a:avLst/>
                     </a:prstGeom>
-                    <a:ln>
-                      <a:noFill/>
-                    </a:ln>
-                    <a:extLst>
-                      <a:ext uri="{53640926-AAD7-44D8-BBD7-CCE9431645EC}">
-                        <a14:shadowObscured xmlns:a14="http://schemas.microsoft.com/office/drawing/2010/main"/>
-                      </a:ext>
-                    </a:extLst>
                   </pic:spPr>
                 </pic:pic>
               </a:graphicData>
@@ -13300,31 +13340,31 @@
         <w:rPr>
           <w:lang w:val="en-US"/>
         </w:rPr>
-        <w:t>Time spent on query is</w:t>
-      </w:r>
-      <w:r>
-        <w:rPr>
-          <w:lang w:val="en-US"/>
-        </w:rPr>
-        <w:t xml:space="preserve"> acceptable</w:t>
-      </w:r>
-      <w:r>
-        <w:rPr>
-          <w:lang w:val="en-US"/>
-        </w:rPr>
-        <w:t>.</w:t>
-      </w:r>
-      <w:r>
-        <w:rPr>
-          <w:lang w:val="en-US"/>
-        </w:rPr>
-        <w:t xml:space="preserve"> But time spent on snippets generation is long</w:t>
-      </w:r>
-      <w:r>
-        <w:rPr>
-          <w:lang w:val="en-US"/>
-        </w:rPr>
-        <w:t>.</w:t>
+        <w:t>Generally, disjunctive search spends more time than conjunctive search. But in some case, when the inverted list of term with minimum documents is big</w:t>
+      </w:r>
+      <w:r>
+        <w:rPr>
+          <w:lang w:val="en-US"/>
+        </w:rPr>
+        <w:t xml:space="preserve">, length of different term’s inverted list is similar, </w:t>
+      </w:r>
+      <w:r>
+        <w:rPr>
+          <w:lang w:val="en-US"/>
+        </w:rPr>
+        <w:t xml:space="preserve">and there are many same documents occurred in different terms, using </w:t>
+      </w:r>
+      <w:r>
+        <w:rPr>
+          <w:lang w:val="en-US"/>
+        </w:rPr>
+        <w:t>disjunctive search</w:t>
+      </w:r>
+      <w:r>
+        <w:rPr>
+          <w:lang w:val="en-US"/>
+        </w:rPr>
+        <w:t xml:space="preserve"> may be a better choice.</w:t>
       </w:r>
     </w:p>
     <w:p>

</xml_diff>